<commit_message>
add lesson with Original summary and save it in DB and AWS
</commit_message>
<xml_diff>
--- a/characterization.docx
+++ b/characterization.docx
@@ -7,7 +7,7 @@
         <w:ind w:left="720"/>
         <w:jc w:val="center"/>
         <w:rPr>
-          <w:rFonts w:ascii="Berlin Sans FB Demi" w:hAnsi="Berlin Sans FB Demi" w:cs="Calibri" w:hint="cs"/>
+          <w:rFonts w:ascii="Berlin Sans FB Demi" w:hAnsi="Berlin Sans FB Demi" w:cs="Calibri"/>
           <w:color w:val="000000" w:themeColor="text1"/>
           <w:sz w:val="44"/>
           <w:szCs w:val="44"/>
@@ -9299,7 +9299,6 @@
           <w:color w:val="1F2328"/>
           <w:sz w:val="24"/>
           <w:szCs w:val="24"/>
-          <w:rtl/>
         </w:rPr>
       </w:pPr>
       <w:r>
@@ -9347,6 +9346,96 @@
         </w:rPr>
         <w:t>ת.</w:t>
       </w:r>
+    </w:p>
+    <w:p>
+      <w:pPr>
+        <w:shd w:val="clear" w:color="auto" w:fill="FFFFFF"/>
+        <w:spacing w:before="60" w:after="100" w:afterAutospacing="1" w:line="240" w:lineRule="auto"/>
+        <w:rPr>
+          <w:rFonts w:ascii="Segoe UI" w:eastAsia="Times New Roman" w:hAnsi="Segoe UI" w:cs="Segoe UI"/>
+          <w:sz w:val="24"/>
+          <w:szCs w:val="24"/>
+          <w:rtl/>
+        </w:rPr>
+      </w:pPr>
+    </w:p>
+    <w:p>
+      <w:pPr>
+        <w:shd w:val="clear" w:color="auto" w:fill="FFFFFF"/>
+        <w:spacing w:before="60" w:after="100" w:afterAutospacing="1" w:line="240" w:lineRule="auto"/>
+        <w:rPr>
+          <w:rFonts w:ascii="Segoe UI" w:eastAsia="Times New Roman" w:hAnsi="Segoe UI" w:cs="Segoe UI"/>
+          <w:noProof w:val="0"/>
+          <w:color w:val="1F2328"/>
+          <w:sz w:val="24"/>
+          <w:szCs w:val="24"/>
+          <w:rtl/>
+        </w:rPr>
+      </w:pPr>
+    </w:p>
+    <w:p>
+      <w:pPr>
+        <w:bidi w:val="0"/>
+        <w:rPr>
+          <w:rFonts w:ascii="Segoe UI" w:eastAsia="Times New Roman" w:hAnsi="Segoe UI" w:cs="Segoe UI"/>
+          <w:noProof w:val="0"/>
+          <w:color w:val="1F2328"/>
+          <w:sz w:val="24"/>
+          <w:szCs w:val="24"/>
+          <w:rtl/>
+        </w:rPr>
+      </w:pPr>
+      <w:r>
+        <w:rPr>
+          <w:rFonts w:ascii="Segoe UI" w:eastAsia="Times New Roman" w:hAnsi="Segoe UI" w:cs="Segoe UI"/>
+          <w:noProof w:val="0"/>
+          <w:color w:val="1F2328"/>
+          <w:sz w:val="24"/>
+          <w:szCs w:val="24"/>
+          <w:rtl/>
+        </w:rPr>
+        <w:br w:type="page"/>
+      </w:r>
+    </w:p>
+    <w:p>
+      <w:pPr>
+        <w:shd w:val="clear" w:color="auto" w:fill="FFFFFF"/>
+        <w:spacing w:before="60" w:after="100" w:afterAutospacing="1" w:line="240" w:lineRule="auto"/>
+        <w:rPr>
+          <w:rFonts w:ascii="Segoe UI" w:eastAsia="Times New Roman" w:hAnsi="Segoe UI" w:cs="Segoe UI"/>
+          <w:noProof w:val="0"/>
+          <w:color w:val="1F2328"/>
+          <w:sz w:val="24"/>
+          <w:szCs w:val="24"/>
+          <w:rtl/>
+        </w:rPr>
+      </w:pPr>
+      <w:r>
+        <w:rPr>
+          <w:rFonts w:ascii="Segoe UI" w:eastAsia="Times New Roman" w:hAnsi="Segoe UI" w:cs="Segoe UI" w:hint="cs"/>
+          <w:noProof w:val="0"/>
+          <w:color w:val="1F2328"/>
+          <w:sz w:val="24"/>
+          <w:szCs w:val="24"/>
+          <w:rtl/>
+        </w:rPr>
+        <w:lastRenderedPageBreak/>
+        <w:t>הארות:</w:t>
+      </w:r>
+    </w:p>
+    <w:p>
+      <w:pPr>
+        <w:shd w:val="clear" w:color="auto" w:fill="FFFFFF"/>
+        <w:spacing w:before="60" w:after="100" w:afterAutospacing="1" w:line="240" w:lineRule="auto"/>
+        <w:rPr>
+          <w:rFonts w:ascii="Segoe UI" w:eastAsia="Times New Roman" w:hAnsi="Segoe UI" w:cs="Segoe UI"/>
+          <w:noProof w:val="0"/>
+          <w:color w:val="1F2328"/>
+          <w:sz w:val="24"/>
+          <w:szCs w:val="24"/>
+          <w:rtl/>
+        </w:rPr>
+      </w:pPr>
     </w:p>
     <w:sectPr>
       <w:pgSz w:w="11906" w:h="16838"/>

</xml_diff>